<commit_message>
Renaming tables is ready
Signed-off-by: Gediminas Bukauskas <gbukauskas@gmail.com>
</commit_message>
<xml_diff>
--- a/Documents/TesterDescription.docx
+++ b/Documents/TesterDescription.docx
@@ -1053,9 +1053,9 @@
         </w:rPr>
         <w:drawing>
           <wp:inline distT="0" distB="0" distL="0" distR="0">
-            <wp:extent cx="5943600" cy="2466975"/>
+            <wp:extent cx="5943600" cy="2908935"/>
             <wp:effectExtent l="19050" t="0" r="0" b="0"/>
-            <wp:docPr id="5" name="Picture 4" descr="fig_5.JPG"/>
+            <wp:docPr id="6" name="Picture 5" descr="fig_6.JPG"/>
             <wp:cNvGraphicFramePr>
               <a:graphicFrameLocks xmlns:a="http://schemas.openxmlformats.org/drawingml/2006/main" noChangeAspect="1"/>
             </wp:cNvGraphicFramePr>
@@ -1063,7 +1063,7 @@
               <a:graphicData uri="http://schemas.openxmlformats.org/drawingml/2006/picture">
                 <pic:pic xmlns:pic="http://schemas.openxmlformats.org/drawingml/2006/picture">
                   <pic:nvPicPr>
-                    <pic:cNvPr id="0" name="fig_5.JPG"/>
+                    <pic:cNvPr id="0" name="fig_6.JPG"/>
                     <pic:cNvPicPr/>
                   </pic:nvPicPr>
                   <pic:blipFill>
@@ -1075,7 +1075,7 @@
                   <pic:spPr>
                     <a:xfrm>
                       <a:off x="0" y="0"/>
-                      <a:ext cx="5943600" cy="2466975"/>
+                      <a:ext cx="5943600" cy="2908935"/>
                     </a:xfrm>
                     <a:prstGeom prst="rect">
                       <a:avLst/>
@@ -1129,6 +1129,7 @@
         <w:ind w:left="720"/>
       </w:pPr>
       <w:r>
+        <w:lastRenderedPageBreak/>
         <w:t>{SQL server’s name}</w:t>
       </w:r>
       <w:proofErr w:type="gramStart"/>
@@ -1161,86 +1162,200 @@
     </w:p>
     <w:p>
       <w:r>
+        <w:t>File name may be changed, but don’t change the extension: lookup button in restore part will look for *.bak files only.</w:t>
+      </w:r>
+    </w:p>
+    <w:p>
+      <w:r>
+        <w:t xml:space="preserve">Checkbox “Single user mode” switches database into single mode before backup process only. During restoring process this checkbox acts </w:t>
+      </w:r>
+      <w:r>
+        <w:t>existing database only (new database is created in single user’s mode ignoring value of this checkbox). The service switches restored database into multiuser mode after restoring it.</w:t>
+      </w:r>
+    </w:p>
+    <w:p>
+      <w:proofErr w:type="gramStart"/>
+      <w:r>
+        <w:t>If you leave “</w:t>
+      </w:r>
+      <w:r>
+        <w:t>Overwrite existing file.</w:t>
+      </w:r>
+      <w:r>
+        <w:t>”</w:t>
+      </w:r>
+      <w:proofErr w:type="gramEnd"/>
+      <w:r>
+        <w:t xml:space="preserve"> Checkbox in checked state, the service will delete file with the same name from backup directory. Old file will be renamed appending “.</w:t>
+      </w:r>
+      <w:proofErr w:type="spellStart"/>
+      <w:r>
+        <w:t>bak</w:t>
+      </w:r>
+      <w:proofErr w:type="spellEnd"/>
+      <w:r>
+        <w:t>” if you uncheck this box.</w:t>
+      </w:r>
+    </w:p>
+    <w:p>
+      <w:r>
+        <w:t>Click on “</w:t>
+      </w:r>
+      <w:r>
+        <w:t>Backup database</w:t>
+      </w:r>
+      <w:r>
+        <w:t>” link for creating backup file.</w:t>
+      </w:r>
+    </w:p>
+    <w:p>
+      <w:pPr>
+        <w:pStyle w:val="Heading2"/>
+      </w:pPr>
+      <w:r>
+        <w:t>Restore database</w:t>
+      </w:r>
+    </w:p>
+    <w:p>
+      <w:r>
+        <w:t xml:space="preserve">“Restore” process shares the same screen with “Backup” but is independent of “Backup” process: fill up “Select database”, “Restore from file” and click on “Restore database” if your backup file was created earlier. You can select both values from drop down clicking on lookup button but watch: you’ll get an exception after </w:t>
+      </w:r>
+      <w:proofErr w:type="spellStart"/>
+      <w:r>
+        <w:t>unchecking</w:t>
+      </w:r>
+      <w:proofErr w:type="spellEnd"/>
+      <w:r>
+        <w:t xml:space="preserve"> “Overwrite existing file” if your database server contains defined database. I’d recommend you select database and modify the name appending something like “_new”.</w:t>
+      </w:r>
+    </w:p>
+    <w:p>
+      <w:pPr>
+        <w:pStyle w:val="Heading2"/>
+      </w:pPr>
+      <w:r>
+        <w:t>Renaming tables</w:t>
+      </w:r>
+    </w:p>
+    <w:p>
+      <w:r>
+        <w:t xml:space="preserve">“Modify table” tab allows you renaming every table in the database. </w:t>
+      </w:r>
+    </w:p>
+    <w:p>
+      <w:r>
+        <w:rPr>
+          <w:noProof/>
+        </w:rPr>
+        <w:drawing>
+          <wp:inline distT="0" distB="0" distL="0" distR="0">
+            <wp:extent cx="5943600" cy="1433830"/>
+            <wp:effectExtent l="19050" t="0" r="0" b="0"/>
+            <wp:docPr id="7" name="Picture 6" descr="fig_7.JPG"/>
+            <wp:cNvGraphicFramePr>
+              <a:graphicFrameLocks xmlns:a="http://schemas.openxmlformats.org/drawingml/2006/main" noChangeAspect="1"/>
+            </wp:cNvGraphicFramePr>
+            <a:graphic xmlns:a="http://schemas.openxmlformats.org/drawingml/2006/main">
+              <a:graphicData uri="http://schemas.openxmlformats.org/drawingml/2006/picture">
+                <pic:pic xmlns:pic="http://schemas.openxmlformats.org/drawingml/2006/picture">
+                  <pic:nvPicPr>
+                    <pic:cNvPr id="0" name="fig_7.JPG"/>
+                    <pic:cNvPicPr/>
+                  </pic:nvPicPr>
+                  <pic:blipFill>
+                    <a:blip r:embed="rId11" cstate="print"/>
+                    <a:stretch>
+                      <a:fillRect/>
+                    </a:stretch>
+                  </pic:blipFill>
+                  <pic:spPr>
+                    <a:xfrm>
+                      <a:off x="0" y="0"/>
+                      <a:ext cx="5943600" cy="1433830"/>
+                    </a:xfrm>
+                    <a:prstGeom prst="rect">
+                      <a:avLst/>
+                    </a:prstGeom>
+                  </pic:spPr>
+                </pic:pic>
+              </a:graphicData>
+            </a:graphic>
+          </wp:inline>
+        </w:drawing>
+      </w:r>
+    </w:p>
+    <w:p>
+      <w:proofErr w:type="gramStart"/>
+      <w:r>
+        <w:t>Fig. 7.</w:t>
+      </w:r>
+      <w:proofErr w:type="gramEnd"/>
+      <w:r>
+        <w:t xml:space="preserve"> </w:t>
+      </w:r>
+      <w:proofErr w:type="gramStart"/>
+      <w:r>
+        <w:t>Renaming tables.</w:t>
+      </w:r>
+      <w:proofErr w:type="gramEnd"/>
+    </w:p>
+    <w:p>
+      <w:r>
+        <w:t>Process of r</w:t>
+      </w:r>
+      <w:r>
+        <w:t xml:space="preserve">enaming tables has no </w:t>
+      </w:r>
+      <w:r>
+        <w:t>impact on relations: they remains active, foreign keys are pointing to new table. Data in table are preserved too.</w:t>
+      </w:r>
+    </w:p>
+    <w:p>
+      <w:r>
+        <w:t>The service modifies bodies of stored procedures, views, user defined functions and triggers replacing old table name with the new one. Response contains list of modified objects, see property “</w:t>
+      </w:r>
+      <w:proofErr w:type="spellStart"/>
+      <w:r>
+        <w:t>AlteredDependencies</w:t>
+      </w:r>
+      <w:proofErr w:type="spellEnd"/>
+      <w:r>
+        <w:t>” in the “</w:t>
+      </w:r>
+      <w:proofErr w:type="spellStart"/>
+      <w:r>
+        <w:t>RenameTableStatus</w:t>
+      </w:r>
+      <w:proofErr w:type="spellEnd"/>
+      <w:r>
+        <w:t>”. Encrypted and CLR objects aren’t modified.</w:t>
+      </w:r>
+    </w:p>
+    <w:p>
+      <w:pPr>
+        <w:pStyle w:val="Heading2"/>
+      </w:pPr>
+      <w:r>
+        <w:t>About Service</w:t>
+      </w:r>
+    </w:p>
+    <w:p>
+      <w:r>
+        <w:t xml:space="preserve">The service was started as WCF Java script service but I had to rewrite it as WEB service because of </w:t>
+      </w:r>
+      <w:r>
+        <w:t xml:space="preserve">slow work and </w:t>
+      </w:r>
+      <w:r>
+        <w:t xml:space="preserve">faults </w:t>
+      </w:r>
+      <w:r>
+        <w:t>that came from WCF environment.</w:t>
+      </w:r>
+    </w:p>
+    <w:p>
+      <w:r>
         <w:lastRenderedPageBreak/>
-        <w:t>File name may be changed, but don’t change the extension: lookup button in restore part will look for *.bak files only.</w:t>
-      </w:r>
-    </w:p>
-    <w:p>
-      <w:r>
-        <w:t>If you leave “</w:t>
-      </w:r>
-      <w:r>
-        <w:t>Overwrite existing file.</w:t>
-      </w:r>
-      <w:r>
-        <w:t>” Checkbox in checked state, the service will delete file with the same name from backup directory. Old file will be renamed appending “.</w:t>
-      </w:r>
-      <w:proofErr w:type="spellStart"/>
-      <w:r>
-        <w:t>bak</w:t>
-      </w:r>
-      <w:proofErr w:type="spellEnd"/>
-      <w:r>
-        <w:t>” if you uncheck this box.</w:t>
-      </w:r>
-    </w:p>
-    <w:p>
-      <w:r>
-        <w:t>Click on “</w:t>
-      </w:r>
-      <w:r>
-        <w:t>Backup database</w:t>
-      </w:r>
-      <w:r>
-        <w:t>” link for creating backup file.</w:t>
-      </w:r>
-    </w:p>
-    <w:p>
-      <w:pPr>
-        <w:pStyle w:val="Heading2"/>
-      </w:pPr>
-      <w:r>
-        <w:t>Restore database</w:t>
-      </w:r>
-    </w:p>
-    <w:p>
-      <w:r>
-        <w:t xml:space="preserve">“Restore” process shares the same screen with “Backup” but is independent of “Backup” process: fill up “Select database”, “Restore from file” and click on “Restore database” if your backup file was created earlier. You can select both values from drop down clicking on lookup button but watch: you’ll get an exception after </w:t>
-      </w:r>
-      <w:proofErr w:type="spellStart"/>
-      <w:r>
-        <w:t>unchecking</w:t>
-      </w:r>
-      <w:proofErr w:type="spellEnd"/>
-      <w:r>
-        <w:t xml:space="preserve"> “Overwrite existing file” if your database server contains defined database. I’d recommend you select database and modify the name appending something like “_new”.</w:t>
-      </w:r>
-    </w:p>
-    <w:p/>
-    <w:p>
-      <w:pPr>
-        <w:pStyle w:val="Heading2"/>
-      </w:pPr>
-      <w:r>
-        <w:t>About Service</w:t>
-      </w:r>
-    </w:p>
-    <w:p>
-      <w:r>
-        <w:t xml:space="preserve">The service was started as WCF Java script service but I had to rewrite it as WEB service because of </w:t>
-      </w:r>
-      <w:r>
-        <w:t xml:space="preserve">slow work and </w:t>
-      </w:r>
-      <w:r>
-        <w:t xml:space="preserve">faults </w:t>
-      </w:r>
-      <w:r>
-        <w:t>that came from WCF environment.</w:t>
-      </w:r>
-    </w:p>
-    <w:p>
-      <w:r>
         <w:t>Web methods</w:t>
       </w:r>
       <w:r>
@@ -1515,6 +1630,12 @@
         <w:t>page in this case.</w:t>
       </w:r>
     </w:p>
+    <w:p>
+      <w:r>
+        <w:t>Windows XP SP2 and later systems have “Messenger” service disabled. Change status of the service to “Automatic” or “Manual” and start it for receiving messages about switching SQL server to single user mode and restoring normal multiuser mode.</w:t>
+      </w:r>
+    </w:p>
+    <w:p/>
     <w:sectPr>
       <w:pgSz w:w="12240" w:h="15840"/>
       <w:pgMar w:top="1440" w:right="1440" w:bottom="1440" w:left="1440" w:header="720" w:footer="720" w:gutter="0"/>

</xml_diff>

<commit_message>
Procedures with tables and their columns were started.
Signed-off-by: Gediminas Bukauskas <gbukauskas@gmail.com>
</commit_message>
<xml_diff>
--- a/Documents/TesterDescription.docx
+++ b/Documents/TesterDescription.docx
@@ -1336,6 +1336,168 @@
         <w:pStyle w:val="Heading2"/>
       </w:pPr>
       <w:r>
+        <w:t>Get information about columns in the table</w:t>
+      </w:r>
+    </w:p>
+    <w:p>
+      <w:r>
+        <w:t xml:space="preserve">You can fetch structure of the table clicking on link </w:t>
+      </w:r>
+      <w:r>
+        <w:t>“Get columns”</w:t>
+      </w:r>
+    </w:p>
+    <w:p>
+      <w:r>
+        <w:rPr>
+          <w:noProof/>
+        </w:rPr>
+        <w:lastRenderedPageBreak/>
+        <w:drawing>
+          <wp:inline distT="0" distB="0" distL="0" distR="0">
+            <wp:extent cx="5943600" cy="3271520"/>
+            <wp:effectExtent l="19050" t="0" r="0" b="0"/>
+            <wp:docPr id="8" name="Picture 7" descr="fig_8.JPG"/>
+            <wp:cNvGraphicFramePr>
+              <a:graphicFrameLocks xmlns:a="http://schemas.openxmlformats.org/drawingml/2006/main" noChangeAspect="1"/>
+            </wp:cNvGraphicFramePr>
+            <a:graphic xmlns:a="http://schemas.openxmlformats.org/drawingml/2006/main">
+              <a:graphicData uri="http://schemas.openxmlformats.org/drawingml/2006/picture">
+                <pic:pic xmlns:pic="http://schemas.openxmlformats.org/drawingml/2006/picture">
+                  <pic:nvPicPr>
+                    <pic:cNvPr id="0" name="fig_8.JPG"/>
+                    <pic:cNvPicPr/>
+                  </pic:nvPicPr>
+                  <pic:blipFill>
+                    <a:blip r:embed="rId12" cstate="print"/>
+                    <a:stretch>
+                      <a:fillRect/>
+                    </a:stretch>
+                  </pic:blipFill>
+                  <pic:spPr>
+                    <a:xfrm>
+                      <a:off x="0" y="0"/>
+                      <a:ext cx="5943600" cy="3271520"/>
+                    </a:xfrm>
+                    <a:prstGeom prst="rect">
+                      <a:avLst/>
+                    </a:prstGeom>
+                  </pic:spPr>
+                </pic:pic>
+              </a:graphicData>
+            </a:graphic>
+          </wp:inline>
+        </w:drawing>
+      </w:r>
+    </w:p>
+    <w:p>
+      <w:proofErr w:type="gramStart"/>
+      <w:r>
+        <w:t>Fig. 8.</w:t>
+      </w:r>
+      <w:proofErr w:type="gramEnd"/>
+      <w:r>
+        <w:t xml:space="preserve"> </w:t>
+      </w:r>
+      <w:proofErr w:type="gramStart"/>
+      <w:r>
+        <w:t>Displaying table’s structure.</w:t>
+      </w:r>
+      <w:proofErr w:type="gramEnd"/>
+      <w:r>
+        <w:t xml:space="preserve"> Brown background indicates primary key.</w:t>
+      </w:r>
+    </w:p>
+    <w:p/>
+    <w:p>
+      <w:pPr>
+        <w:pStyle w:val="Heading2"/>
+      </w:pPr>
+      <w:r>
+        <w:t>Inserting columns</w:t>
+      </w:r>
+    </w:p>
+    <w:p>
+      <w:r>
+        <w:t>Clicking on “Add column” opens new column dialog:</w:t>
+      </w:r>
+    </w:p>
+    <w:p>
+      <w:r>
+        <w:rPr>
+          <w:noProof/>
+        </w:rPr>
+        <w:lastRenderedPageBreak/>
+        <w:drawing>
+          <wp:inline distT="0" distB="0" distL="0" distR="0">
+            <wp:extent cx="4924425" cy="3705225"/>
+            <wp:effectExtent l="19050" t="0" r="9525" b="0"/>
+            <wp:docPr id="9" name="Picture 8" descr="fig_9.JPG"/>
+            <wp:cNvGraphicFramePr>
+              <a:graphicFrameLocks xmlns:a="http://schemas.openxmlformats.org/drawingml/2006/main" noChangeAspect="1"/>
+            </wp:cNvGraphicFramePr>
+            <a:graphic xmlns:a="http://schemas.openxmlformats.org/drawingml/2006/main">
+              <a:graphicData uri="http://schemas.openxmlformats.org/drawingml/2006/picture">
+                <pic:pic xmlns:pic="http://schemas.openxmlformats.org/drawingml/2006/picture">
+                  <pic:nvPicPr>
+                    <pic:cNvPr id="0" name="fig_9.JPG"/>
+                    <pic:cNvPicPr/>
+                  </pic:nvPicPr>
+                  <pic:blipFill>
+                    <a:blip r:embed="rId13" cstate="print"/>
+                    <a:stretch>
+                      <a:fillRect/>
+                    </a:stretch>
+                  </pic:blipFill>
+                  <pic:spPr>
+                    <a:xfrm>
+                      <a:off x="0" y="0"/>
+                      <a:ext cx="4924425" cy="3705225"/>
+                    </a:xfrm>
+                    <a:prstGeom prst="rect">
+                      <a:avLst/>
+                    </a:prstGeom>
+                  </pic:spPr>
+                </pic:pic>
+              </a:graphicData>
+            </a:graphic>
+          </wp:inline>
+        </w:drawing>
+      </w:r>
+    </w:p>
+    <w:p>
+      <w:proofErr w:type="gramStart"/>
+      <w:r>
+        <w:t>Fig. 9.</w:t>
+      </w:r>
+      <w:proofErr w:type="gramEnd"/>
+      <w:r>
+        <w:t xml:space="preserve"> </w:t>
+      </w:r>
+      <w:proofErr w:type="gramStart"/>
+      <w:r>
+        <w:t>Inserting new column.</w:t>
+      </w:r>
+      <w:proofErr w:type="gramEnd"/>
+    </w:p>
+    <w:p>
+      <w:pPr>
+        <w:rPr>
+          <w:color w:val="FF0000"/>
+        </w:rPr>
+      </w:pPr>
+      <w:r>
+        <w:rPr>
+          <w:color w:val="FF0000"/>
+        </w:rPr>
+        <w:t>Inserting columns is not fully tested. I tested some types only.</w:t>
+      </w:r>
+    </w:p>
+    <w:p>
+      <w:pPr>
+        <w:pStyle w:val="Heading2"/>
+      </w:pPr>
+      <w:r>
         <w:t>About Service</w:t>
       </w:r>
     </w:p>
@@ -1355,7 +1517,6 @@
     </w:p>
     <w:p>
       <w:r>
-        <w:lastRenderedPageBreak/>
         <w:t>Web methods</w:t>
       </w:r>
       <w:r>
@@ -1597,6 +1758,111 @@
           </w:p>
         </w:tc>
       </w:tr>
+      <w:tr>
+        <w:tc>
+          <w:tcPr>
+            <w:tcW w:w="2660" w:type="dxa"/>
+          </w:tcPr>
+          <w:p>
+            <w:pPr>
+              <w:autoSpaceDE w:val="0"/>
+              <w:autoSpaceDN w:val="0"/>
+              <w:adjustRightInd w:val="0"/>
+              <w:rPr>
+                <w:rFonts w:ascii="Consolas" w:hAnsi="Consolas" w:cs="Consolas"/>
+              </w:rPr>
+            </w:pPr>
+            <w:proofErr w:type="spellStart"/>
+            <w:r>
+              <w:rPr>
+                <w:rFonts w:ascii="Consolas" w:hAnsi="Consolas" w:cs="Consolas"/>
+              </w:rPr>
+              <w:t>RenameTable</w:t>
+            </w:r>
+            <w:proofErr w:type="spellEnd"/>
+          </w:p>
+        </w:tc>
+        <w:tc>
+          <w:tcPr>
+            <w:tcW w:w="6916" w:type="dxa"/>
+          </w:tcPr>
+          <w:p>
+            <w:r>
+              <w:t>Renames table</w:t>
+            </w:r>
+          </w:p>
+        </w:tc>
+      </w:tr>
+      <w:tr>
+        <w:tc>
+          <w:tcPr>
+            <w:tcW w:w="2660" w:type="dxa"/>
+          </w:tcPr>
+          <w:p>
+            <w:pPr>
+              <w:autoSpaceDE w:val="0"/>
+              <w:autoSpaceDN w:val="0"/>
+              <w:adjustRightInd w:val="0"/>
+              <w:rPr>
+                <w:rFonts w:ascii="Consolas" w:hAnsi="Consolas" w:cs="Consolas"/>
+              </w:rPr>
+            </w:pPr>
+            <w:proofErr w:type="spellStart"/>
+            <w:r>
+              <w:rPr>
+                <w:rFonts w:ascii="Consolas" w:hAnsi="Consolas" w:cs="Consolas"/>
+              </w:rPr>
+              <w:t>EnumerateColumns</w:t>
+            </w:r>
+            <w:proofErr w:type="spellEnd"/>
+          </w:p>
+        </w:tc>
+        <w:tc>
+          <w:tcPr>
+            <w:tcW w:w="6916" w:type="dxa"/>
+          </w:tcPr>
+          <w:p>
+            <w:r>
+              <w:t>Returns descriptions for every column in the table</w:t>
+            </w:r>
+          </w:p>
+        </w:tc>
+      </w:tr>
+      <w:tr>
+        <w:tc>
+          <w:tcPr>
+            <w:tcW w:w="2660" w:type="dxa"/>
+          </w:tcPr>
+          <w:p>
+            <w:pPr>
+              <w:autoSpaceDE w:val="0"/>
+              <w:autoSpaceDN w:val="0"/>
+              <w:adjustRightInd w:val="0"/>
+              <w:rPr>
+                <w:rFonts w:ascii="Consolas" w:hAnsi="Consolas" w:cs="Consolas"/>
+              </w:rPr>
+            </w:pPr>
+            <w:proofErr w:type="spellStart"/>
+            <w:r>
+              <w:rPr>
+                <w:rFonts w:ascii="Consolas" w:hAnsi="Consolas" w:cs="Consolas"/>
+              </w:rPr>
+              <w:t>InsertColumn</w:t>
+            </w:r>
+            <w:proofErr w:type="spellEnd"/>
+          </w:p>
+        </w:tc>
+        <w:tc>
+          <w:tcPr>
+            <w:tcW w:w="6916" w:type="dxa"/>
+          </w:tcPr>
+          <w:p>
+            <w:r>
+              <w:t>Inserts new column into the table</w:t>
+            </w:r>
+          </w:p>
+        </w:tc>
+      </w:tr>
     </w:tbl>
     <w:p/>
     <w:p>
@@ -1604,6 +1870,7 @@
         <w:pStyle w:val="Heading1"/>
       </w:pPr>
       <w:r>
+        <w:lastRenderedPageBreak/>
         <w:t>Known issues</w:t>
       </w:r>
     </w:p>

</xml_diff>

<commit_message>
Fixed bug: "A transport-level error has occurred when sending the request to the server. (provider: Shared Memory Provider, error: 0 - No process is on the other end of the pipe.)" Inserting new column into the primary key is working. Iserting column into primary key (column that exists in the table): started testing.
Signed-off-by: Gediminas Bukauskas <gbukauskas@gmail.com>
</commit_message>
<xml_diff>
--- a/Documents/TesterDescription.docx
+++ b/Documents/TesterDescription.docx
@@ -1430,9 +1430,9 @@
         <w:lastRenderedPageBreak/>
         <w:drawing>
           <wp:inline distT="0" distB="0" distL="0" distR="0">
-            <wp:extent cx="4924425" cy="3705225"/>
-            <wp:effectExtent l="19050" t="0" r="9525" b="0"/>
-            <wp:docPr id="9" name="Picture 8" descr="fig_9.JPG"/>
+            <wp:extent cx="4743450" cy="3733800"/>
+            <wp:effectExtent l="19050" t="0" r="0" b="0"/>
+            <wp:docPr id="5" name="Picture 4" descr="fig_10.JPG"/>
             <wp:cNvGraphicFramePr>
               <a:graphicFrameLocks xmlns:a="http://schemas.openxmlformats.org/drawingml/2006/main" noChangeAspect="1"/>
             </wp:cNvGraphicFramePr>
@@ -1440,7 +1440,7 @@
               <a:graphicData uri="http://schemas.openxmlformats.org/drawingml/2006/picture">
                 <pic:pic xmlns:pic="http://schemas.openxmlformats.org/drawingml/2006/picture">
                   <pic:nvPicPr>
-                    <pic:cNvPr id="0" name="fig_9.JPG"/>
+                    <pic:cNvPr id="0" name="fig_10.JPG"/>
                     <pic:cNvPicPr/>
                   </pic:nvPicPr>
                   <pic:blipFill>
@@ -1452,7 +1452,7 @@
                   <pic:spPr>
                     <a:xfrm>
                       <a:off x="0" y="0"/>
-                      <a:ext cx="4924425" cy="3705225"/>
+                      <a:ext cx="4743450" cy="3733800"/>
                     </a:xfrm>
                     <a:prstGeom prst="rect">
                       <a:avLst/>
@@ -1481,16 +1481,19 @@
       <w:proofErr w:type="gramEnd"/>
     </w:p>
     <w:p>
-      <w:pPr>
-        <w:rPr>
-          <w:color w:val="FF0000"/>
-        </w:rPr>
-      </w:pPr>
-      <w:r>
-        <w:rPr>
-          <w:color w:val="FF0000"/>
-        </w:rPr>
-        <w:t>Inserting columns is not fully tested. I tested some types only.</w:t>
+      <w:r>
+        <w:t xml:space="preserve">Inserting columns ignores setting “Single user mode” if checkbox “Is primary key is checked”: adding column to existing primary key requires multiple connections and cannot be processed in single user </w:t>
+      </w:r>
+      <w:proofErr w:type="spellStart"/>
+      <w:r>
+        <w:t>mode.The</w:t>
+      </w:r>
+      <w:proofErr w:type="spellEnd"/>
+      <w:r>
+        <w:t xml:space="preserve"> </w:t>
+      </w:r>
+      <w:r>
+        <w:t>process will remove foreign keys that points to primary key if checkbox “Delete dependencies” is checked. The response contains list of dropped foreign keys.</w:t>
       </w:r>
     </w:p>
     <w:p>
@@ -1847,6 +1850,7 @@
               <w:rPr>
                 <w:rFonts w:ascii="Consolas" w:hAnsi="Consolas" w:cs="Consolas"/>
               </w:rPr>
+              <w:lastRenderedPageBreak/>
               <w:t>InsertColumn</w:t>
             </w:r>
             <w:proofErr w:type="spellEnd"/>
@@ -1870,7 +1874,6 @@
         <w:pStyle w:val="Heading1"/>
       </w:pPr>
       <w:r>
-        <w:lastRenderedPageBreak/>
         <w:t>Known issues</w:t>
       </w:r>
     </w:p>

</xml_diff>

<commit_message>
Renaming indexes was implemented.
Signed-off-by: Gediminas Bukauskas <gbukauskas@gmail.com>
</commit_message>
<xml_diff>
--- a/Documents/TesterDescription.docx
+++ b/Documents/TesterDescription.docx
@@ -1332,10 +1332,16 @@
       </w:r>
     </w:p>
     <w:p>
+      <w:r>
+        <w:t>Renaming table does not change name for indexes, foreign keys and primary keys because SQL server does not require them to be derived from table’s name. Go to “Indexes” tab and rename indexes after renaming the table. The same function will be implemented in the “Foreign keys” tab.</w:t>
+      </w:r>
+    </w:p>
+    <w:p>
       <w:pPr>
         <w:pStyle w:val="Heading2"/>
       </w:pPr>
       <w:r>
+        <w:lastRenderedPageBreak/>
         <w:t>Get information about columns in the table</w:t>
       </w:r>
     </w:p>
@@ -1352,7 +1358,6 @@
         <w:rPr>
           <w:noProof/>
         </w:rPr>
-        <w:lastRenderedPageBreak/>
         <w:drawing>
           <wp:inline distT="0" distB="0" distL="0" distR="0">
             <wp:extent cx="5943600" cy="3271520"/>

</xml_diff>